<commit_message>
added url to const
</commit_message>
<xml_diff>
--- a/messengerClone - Documentation.docx
+++ b/messengerClone - Documentation.docx
@@ -243,21 +243,183 @@
         </w:numPr>
       </w:pPr>
       <w:r>
-        <w:t>After socket changes were made, {app, server} were imported into index.js of backend, and changed app.listen</w:t>
+        <w:t xml:space="preserve">After socket changes were made, {app, server} were imported into index.js of backend, and changed </w:t>
+      </w:r>
+      <w:proofErr w:type="spellStart"/>
+      <w:proofErr w:type="gramStart"/>
+      <w:r>
+        <w:t>app.listen</w:t>
+      </w:r>
+      <w:proofErr w:type="spellEnd"/>
+      <w:proofErr w:type="gramEnd"/>
+      <w:r>
+        <w:t xml:space="preserve">(PORT, ()=&gt;{…} to </w:t>
+      </w:r>
+      <w:proofErr w:type="spellStart"/>
+      <w:r>
+        <w:t>server.listen</w:t>
+      </w:r>
+      <w:proofErr w:type="spellEnd"/>
+      <w:r>
+        <w:t>…</w:t>
+      </w:r>
+    </w:p>
+    <w:p>
+      <w:pPr>
+        <w:rPr>
+          <w:u w:val="single"/>
+        </w:rPr>
+      </w:pPr>
+      <w:r>
+        <w:rPr>
+          <w:u w:val="single"/>
+        </w:rPr>
+        <w:t>Deployment:</w:t>
+      </w:r>
+    </w:p>
+    <w:p>
+      <w:r>
+        <w:t xml:space="preserve">First issue: Cannot get </w:t>
+      </w:r>
+      <w:proofErr w:type="spellStart"/>
+      <w:r>
+        <w:t>src</w:t>
+      </w:r>
+      <w:proofErr w:type="spellEnd"/>
+      <w:r>
+        <w:t>/build/index.html</w:t>
+      </w:r>
+    </w:p>
+    <w:p>
+      <w:r>
+        <w:t>The build was not creating the index.html file because of an issue in one of the CSS files, where I had used irregular characters “</w:t>
+      </w:r>
+      <w:proofErr w:type="gramStart"/>
+      <w:r>
+        <w:t>&lt;!--</w:t>
+      </w:r>
+      <w:proofErr w:type="gramEnd"/>
+      <w:r>
+        <w:t xml:space="preserve"> …”. This caused a compilation error that created assets under build/</w:t>
+      </w:r>
+      <w:proofErr w:type="spellStart"/>
+      <w:r>
+        <w:t>dist</w:t>
+      </w:r>
+      <w:proofErr w:type="spellEnd"/>
+      <w:r>
+        <w:t xml:space="preserve"> folder, but did not contain the other </w:t>
+      </w:r>
+      <w:proofErr w:type="spellStart"/>
+      <w:r>
+        <w:t>js</w:t>
+      </w:r>
+      <w:proofErr w:type="spellEnd"/>
+      <w:r>
+        <w:t xml:space="preserve"> and html files. It was resolved by removing the characters and correcting the CSS code.</w:t>
+      </w:r>
+    </w:p>
+    <w:p>
+      <w:r>
+        <w:t>Second issue: Render deployment failed status 127 and 1</w:t>
+      </w:r>
+    </w:p>
+    <w:p>
+      <w:r>
+        <w:t>We faced an issue where the deployment kept failing on build. Later, it was discovered to be a problem of “</w:t>
+      </w:r>
+      <w:proofErr w:type="spellStart"/>
+      <w:r>
+        <w:t>nodemon</w:t>
+      </w:r>
+      <w:proofErr w:type="spellEnd"/>
+      <w:r>
+        <w:t xml:space="preserve">”. So, in </w:t>
+      </w:r>
+      <w:proofErr w:type="spellStart"/>
+      <w:r>
+        <w:t>package.json</w:t>
+      </w:r>
+      <w:proofErr w:type="spellEnd"/>
+      <w:r>
+        <w:t xml:space="preserve"> file, our start script had included “</w:t>
+      </w:r>
+      <w:proofErr w:type="spellStart"/>
+      <w:r>
+        <w:t>nodemon</w:t>
+      </w:r>
+      <w:proofErr w:type="spellEnd"/>
+      <w:r>
+        <w:t xml:space="preserve"> backend/index.js”. It was resolved by changing “</w:t>
+      </w:r>
+      <w:proofErr w:type="spellStart"/>
+      <w:r>
+        <w:t>nodemon</w:t>
+      </w:r>
+      <w:proofErr w:type="spellEnd"/>
+      <w:r>
+        <w:t xml:space="preserve">” to “node”. Since </w:t>
+      </w:r>
+      <w:proofErr w:type="spellStart"/>
+      <w:r>
+        <w:t>nodemon</w:t>
+      </w:r>
+      <w:proofErr w:type="spellEnd"/>
+      <w:r>
+        <w:t xml:space="preserve"> is only for development environment and node is used for the deployment, so Render did not recognize it.</w:t>
+      </w:r>
+    </w:p>
+    <w:p>
+      <w:r>
+        <w:t>Third issue: localhost changed and endpoints</w:t>
+      </w:r>
+    </w:p>
+    <w:p>
+      <w:r>
+        <w:t>When deploying, we must change localhost endpoints to the suitable endpoint. The “http://localhost:3000/</w:t>
+      </w:r>
+      <w:proofErr w:type="spellStart"/>
+      <w:r>
+        <w:t>api</w:t>
+      </w:r>
+      <w:proofErr w:type="spellEnd"/>
+      <w:r>
+        <w:t>/v1/user” and such were changed to USER_API_ENDPOINT. Then, this variable was declared in frontend/</w:t>
+      </w:r>
+      <w:proofErr w:type="spellStart"/>
+      <w:r>
+        <w:t>src</w:t>
+      </w:r>
+      <w:proofErr w:type="spellEnd"/>
+      <w:r>
+        <w:t>/</w:t>
+      </w:r>
+      <w:proofErr w:type="spellStart"/>
+      <w:r>
+        <w:t>utils</w:t>
+      </w:r>
+      <w:proofErr w:type="spellEnd"/>
+      <w:r>
+        <w:t>/constant.js file. Alongside, MSG_API_ENDPOINT was also created and replaced the local endpoints.</w:t>
+      </w:r>
+    </w:p>
+    <w:p>
+      <w:r>
+        <w:t>Fourth issue: backend localhost</w:t>
+      </w:r>
+    </w:p>
+    <w:p>
+      <w:proofErr w:type="spellStart"/>
+      <w:r>
+        <w:lastRenderedPageBreak/>
+        <w:t>Previouslt</w:t>
+      </w:r>
+      <w:proofErr w:type="spellEnd"/>
+      <w:r>
+        <w:t>,</w:t>
       </w:r>
       <w:bookmarkStart w:id="0" w:name="_GoBack"/>
       <w:bookmarkEnd w:id="0"/>
-      <w:r>
-        <w:t xml:space="preserve">(PORT, ()=&gt;{…} to </w:t>
-      </w:r>
-      <w:proofErr w:type="spellStart"/>
-      <w:r>
-        <w:t>server.listen</w:t>
-      </w:r>
-      <w:proofErr w:type="spellEnd"/>
-      <w:r>
-        <w:t>…</w:t>
-      </w:r>
     </w:p>
     <w:sectPr>
       <w:pgSz w:w="12240" w:h="15840"/>
@@ -1010,6 +1172,29 @@
       <w:contextualSpacing/>
     </w:pPr>
   </w:style>
+  <w:style w:type="character" w:styleId="Hyperlink">
+    <w:name w:val="Hyperlink"/>
+    <w:basedOn w:val="DefaultParagraphFont"/>
+    <w:uiPriority w:val="99"/>
+    <w:unhideWhenUsed/>
+    <w:rsid w:val="00613621"/>
+    <w:rPr>
+      <w:color w:val="0563C1" w:themeColor="hyperlink"/>
+      <w:u w:val="single"/>
+    </w:rPr>
+  </w:style>
+  <w:style w:type="character" w:styleId="UnresolvedMention">
+    <w:name w:val="Unresolved Mention"/>
+    <w:basedOn w:val="DefaultParagraphFont"/>
+    <w:uiPriority w:val="99"/>
+    <w:semiHidden/>
+    <w:unhideWhenUsed/>
+    <w:rsid w:val="00613621"/>
+    <w:rPr>
+      <w:color w:val="605E5C"/>
+      <w:shd w:val="clear" w:color="auto" w:fill="E1DFDD"/>
+    </w:rPr>
+  </w:style>
 </w:styles>
 </file>
 

</xml_diff>

<commit_message>
feat: complete push notification logic (securely)
</commit_message>
<xml_diff>
--- a/messengerClone - Documentation.docx
+++ b/messengerClone - Documentation.docx
@@ -460,9 +460,765 @@
       </w:r>
     </w:p>
     <w:p>
+      <w:r>
+        <w:rPr>
+          <w:u w:val="single"/>
+        </w:rPr>
+        <w:t>Sixth issue:</w:t>
+      </w:r>
+      <w:r>
+        <w:t xml:space="preserve"> </w:t>
+      </w:r>
+      <w:r>
+        <w:t>validation logical error</w:t>
+      </w:r>
+    </w:p>
+    <w:p>
+      <w:r>
+        <w:t xml:space="preserve">Small change was made in the </w:t>
+      </w:r>
+      <w:proofErr w:type="spellStart"/>
+      <w:r>
+        <w:t>userController</w:t>
+      </w:r>
+      <w:proofErr w:type="spellEnd"/>
+      <w:r>
+        <w:t xml:space="preserve"> that instead of checking if an email did not exist (for logging in), we </w:t>
+      </w:r>
+      <w:proofErr w:type="gramStart"/>
+      <w:r>
+        <w:t>check !user</w:t>
+      </w:r>
+      <w:proofErr w:type="gramEnd"/>
+      <w:r>
+        <w:t>, as it is a better approach.</w:t>
+      </w:r>
+    </w:p>
+    <w:p/>
+    <w:p>
+      <w:pPr>
+        <w:rPr>
+          <w:b/>
+        </w:rPr>
+      </w:pPr>
+      <w:r>
+        <w:rPr>
+          <w:b/>
+        </w:rPr>
+        <w:t>Testing:</w:t>
+      </w:r>
+    </w:p>
+    <w:p>
+      <w:r>
+        <w:t xml:space="preserve">We need to make sure the external deployed link is not chosen, and instead in various places make sure to allow the option for localhost:3000 or localhost:8080 as necessity using || or in the below case, as </w:t>
+      </w:r>
+      <w:proofErr w:type="spellStart"/>
+      <w:r>
+        <w:t>Javascript</w:t>
+      </w:r>
+      <w:proofErr w:type="spellEnd"/>
+      <w:r>
+        <w:t xml:space="preserve"> since the first truthy value is taken, we have to use this form of conditional instead.</w:t>
+      </w:r>
       <w:bookmarkStart w:id="0" w:name="_GoBack"/>
       <w:bookmarkEnd w:id="0"/>
     </w:p>
+    <w:p>
+      <w:pPr>
+        <w:shd w:val="clear" w:color="auto" w:fill="1F1F1F"/>
+        <w:spacing w:after="0" w:line="285" w:lineRule="atLeast"/>
+        <w:rPr>
+          <w:rFonts w:ascii="Consolas" w:eastAsia="Times New Roman" w:hAnsi="Consolas" w:cs="Times New Roman"/>
+          <w:color w:val="CCCCCC"/>
+          <w:sz w:val="21"/>
+          <w:szCs w:val="21"/>
+        </w:rPr>
+      </w:pPr>
+      <w:r>
+        <w:rPr>
+          <w:rFonts w:ascii="Consolas" w:eastAsia="Times New Roman" w:hAnsi="Consolas" w:cs="Times New Roman"/>
+          <w:color w:val="569CD6"/>
+          <w:sz w:val="21"/>
+          <w:szCs w:val="21"/>
+        </w:rPr>
+        <w:t>const</w:t>
+      </w:r>
+      <w:r>
+        <w:rPr>
+          <w:rFonts w:ascii="Consolas" w:eastAsia="Times New Roman" w:hAnsi="Consolas" w:cs="Times New Roman"/>
+          <w:color w:val="CCCCCC"/>
+          <w:sz w:val="21"/>
+          <w:szCs w:val="21"/>
+        </w:rPr>
+        <w:t xml:space="preserve"> </w:t>
+      </w:r>
+      <w:r>
+        <w:rPr>
+          <w:rFonts w:ascii="Consolas" w:eastAsia="Times New Roman" w:hAnsi="Consolas" w:cs="Times New Roman"/>
+          <w:color w:val="4FC1FF"/>
+          <w:sz w:val="21"/>
+          <w:szCs w:val="21"/>
+        </w:rPr>
+        <w:t>BASE_URL</w:t>
+      </w:r>
+      <w:r>
+        <w:rPr>
+          <w:rFonts w:ascii="Consolas" w:eastAsia="Times New Roman" w:hAnsi="Consolas" w:cs="Times New Roman"/>
+          <w:color w:val="CCCCCC"/>
+          <w:sz w:val="21"/>
+          <w:szCs w:val="21"/>
+        </w:rPr>
+        <w:t xml:space="preserve"> </w:t>
+      </w:r>
+      <w:r>
+        <w:rPr>
+          <w:rFonts w:ascii="Consolas" w:eastAsia="Times New Roman" w:hAnsi="Consolas" w:cs="Times New Roman"/>
+          <w:color w:val="D4D4D4"/>
+          <w:sz w:val="21"/>
+          <w:szCs w:val="21"/>
+        </w:rPr>
+        <w:t>=</w:t>
+      </w:r>
+      <w:r>
+        <w:rPr>
+          <w:rFonts w:ascii="Consolas" w:eastAsia="Times New Roman" w:hAnsi="Consolas" w:cs="Times New Roman"/>
+          <w:color w:val="CCCCCC"/>
+          <w:sz w:val="21"/>
+          <w:szCs w:val="21"/>
+        </w:rPr>
+        <w:t xml:space="preserve"> </w:t>
+      </w:r>
+      <w:proofErr w:type="spellStart"/>
+      <w:proofErr w:type="gramStart"/>
+      <w:r>
+        <w:rPr>
+          <w:rFonts w:ascii="Consolas" w:eastAsia="Times New Roman" w:hAnsi="Consolas" w:cs="Times New Roman"/>
+          <w:color w:val="9CDCFE"/>
+          <w:sz w:val="21"/>
+          <w:szCs w:val="21"/>
+        </w:rPr>
+        <w:t>process</w:t>
+      </w:r>
+      <w:r>
+        <w:rPr>
+          <w:rFonts w:ascii="Consolas" w:eastAsia="Times New Roman" w:hAnsi="Consolas" w:cs="Times New Roman"/>
+          <w:color w:val="CCCCCC"/>
+          <w:sz w:val="21"/>
+          <w:szCs w:val="21"/>
+        </w:rPr>
+        <w:t>.</w:t>
+      </w:r>
+      <w:r>
+        <w:rPr>
+          <w:rFonts w:ascii="Consolas" w:eastAsia="Times New Roman" w:hAnsi="Consolas" w:cs="Times New Roman"/>
+          <w:color w:val="9CDCFE"/>
+          <w:sz w:val="21"/>
+          <w:szCs w:val="21"/>
+        </w:rPr>
+        <w:t>env</w:t>
+      </w:r>
+      <w:r>
+        <w:rPr>
+          <w:rFonts w:ascii="Consolas" w:eastAsia="Times New Roman" w:hAnsi="Consolas" w:cs="Times New Roman"/>
+          <w:color w:val="CCCCCC"/>
+          <w:sz w:val="21"/>
+          <w:szCs w:val="21"/>
+        </w:rPr>
+        <w:t>.</w:t>
+      </w:r>
+      <w:r>
+        <w:rPr>
+          <w:rFonts w:ascii="Consolas" w:eastAsia="Times New Roman" w:hAnsi="Consolas" w:cs="Times New Roman"/>
+          <w:color w:val="4FC1FF"/>
+          <w:sz w:val="21"/>
+          <w:szCs w:val="21"/>
+        </w:rPr>
+        <w:t>NODE</w:t>
+      </w:r>
+      <w:proofErr w:type="gramEnd"/>
+      <w:r>
+        <w:rPr>
+          <w:rFonts w:ascii="Consolas" w:eastAsia="Times New Roman" w:hAnsi="Consolas" w:cs="Times New Roman"/>
+          <w:color w:val="4FC1FF"/>
+          <w:sz w:val="21"/>
+          <w:szCs w:val="21"/>
+        </w:rPr>
+        <w:t>_ENV</w:t>
+      </w:r>
+      <w:proofErr w:type="spellEnd"/>
+      <w:r>
+        <w:rPr>
+          <w:rFonts w:ascii="Consolas" w:eastAsia="Times New Roman" w:hAnsi="Consolas" w:cs="Times New Roman"/>
+          <w:color w:val="CCCCCC"/>
+          <w:sz w:val="21"/>
+          <w:szCs w:val="21"/>
+        </w:rPr>
+        <w:t xml:space="preserve"> </w:t>
+      </w:r>
+      <w:r>
+        <w:rPr>
+          <w:rFonts w:ascii="Consolas" w:eastAsia="Times New Roman" w:hAnsi="Consolas" w:cs="Times New Roman"/>
+          <w:color w:val="D4D4D4"/>
+          <w:sz w:val="21"/>
+          <w:szCs w:val="21"/>
+        </w:rPr>
+        <w:t>===</w:t>
+      </w:r>
+      <w:r>
+        <w:rPr>
+          <w:rFonts w:ascii="Consolas" w:eastAsia="Times New Roman" w:hAnsi="Consolas" w:cs="Times New Roman"/>
+          <w:color w:val="CCCCCC"/>
+          <w:sz w:val="21"/>
+          <w:szCs w:val="21"/>
+        </w:rPr>
+        <w:t xml:space="preserve"> </w:t>
+      </w:r>
+      <w:r>
+        <w:rPr>
+          <w:rFonts w:ascii="Consolas" w:eastAsia="Times New Roman" w:hAnsi="Consolas" w:cs="Times New Roman"/>
+          <w:color w:val="CE9178"/>
+          <w:sz w:val="21"/>
+          <w:szCs w:val="21"/>
+        </w:rPr>
+        <w:t>"production"</w:t>
+      </w:r>
+    </w:p>
+    <w:p>
+      <w:pPr>
+        <w:shd w:val="clear" w:color="auto" w:fill="1F1F1F"/>
+        <w:spacing w:after="0" w:line="285" w:lineRule="atLeast"/>
+        <w:rPr>
+          <w:rFonts w:ascii="Consolas" w:eastAsia="Times New Roman" w:hAnsi="Consolas" w:cs="Times New Roman"/>
+          <w:color w:val="CCCCCC"/>
+          <w:sz w:val="21"/>
+          <w:szCs w:val="21"/>
+        </w:rPr>
+      </w:pPr>
+      <w:r>
+        <w:rPr>
+          <w:rFonts w:ascii="Consolas" w:eastAsia="Times New Roman" w:hAnsi="Consolas" w:cs="Times New Roman"/>
+          <w:color w:val="CCCCCC"/>
+          <w:sz w:val="21"/>
+          <w:szCs w:val="21"/>
+        </w:rPr>
+        <w:t xml:space="preserve">    </w:t>
+      </w:r>
+      <w:r>
+        <w:rPr>
+          <w:rFonts w:ascii="Consolas" w:eastAsia="Times New Roman" w:hAnsi="Consolas" w:cs="Times New Roman"/>
+          <w:color w:val="D4D4D4"/>
+          <w:sz w:val="21"/>
+          <w:szCs w:val="21"/>
+        </w:rPr>
+        <w:t>?</w:t>
+      </w:r>
+      <w:r>
+        <w:rPr>
+          <w:rFonts w:ascii="Consolas" w:eastAsia="Times New Roman" w:hAnsi="Consolas" w:cs="Times New Roman"/>
+          <w:color w:val="CCCCCC"/>
+          <w:sz w:val="21"/>
+          <w:szCs w:val="21"/>
+        </w:rPr>
+        <w:t xml:space="preserve"> </w:t>
+      </w:r>
+      <w:r>
+        <w:rPr>
+          <w:rFonts w:ascii="Consolas" w:eastAsia="Times New Roman" w:hAnsi="Consolas" w:cs="Times New Roman"/>
+          <w:color w:val="CE9178"/>
+          <w:sz w:val="21"/>
+          <w:szCs w:val="21"/>
+        </w:rPr>
+        <w:t>"https://messagingapp-tibe.onrender.com/</w:t>
+      </w:r>
+      <w:proofErr w:type="spellStart"/>
+      <w:r>
+        <w:rPr>
+          <w:rFonts w:ascii="Consolas" w:eastAsia="Times New Roman" w:hAnsi="Consolas" w:cs="Times New Roman"/>
+          <w:color w:val="CE9178"/>
+          <w:sz w:val="21"/>
+          <w:szCs w:val="21"/>
+        </w:rPr>
+        <w:t>api</w:t>
+      </w:r>
+      <w:proofErr w:type="spellEnd"/>
+      <w:r>
+        <w:rPr>
+          <w:rFonts w:ascii="Consolas" w:eastAsia="Times New Roman" w:hAnsi="Consolas" w:cs="Times New Roman"/>
+          <w:color w:val="CE9178"/>
+          <w:sz w:val="21"/>
+          <w:szCs w:val="21"/>
+        </w:rPr>
+        <w:t>/v1"</w:t>
+      </w:r>
+    </w:p>
+    <w:p>
+      <w:pPr>
+        <w:shd w:val="clear" w:color="auto" w:fill="1F1F1F"/>
+        <w:spacing w:after="0" w:line="285" w:lineRule="atLeast"/>
+        <w:rPr>
+          <w:rFonts w:ascii="Consolas" w:eastAsia="Times New Roman" w:hAnsi="Consolas" w:cs="Times New Roman"/>
+          <w:color w:val="CCCCCC"/>
+          <w:sz w:val="21"/>
+          <w:szCs w:val="21"/>
+        </w:rPr>
+      </w:pPr>
+      <w:r>
+        <w:rPr>
+          <w:rFonts w:ascii="Consolas" w:eastAsia="Times New Roman" w:hAnsi="Consolas" w:cs="Times New Roman"/>
+          <w:color w:val="CCCCCC"/>
+          <w:sz w:val="21"/>
+          <w:szCs w:val="21"/>
+        </w:rPr>
+        <w:t xml:space="preserve">    </w:t>
+      </w:r>
+      <w:r>
+        <w:rPr>
+          <w:rFonts w:ascii="Consolas" w:eastAsia="Times New Roman" w:hAnsi="Consolas" w:cs="Times New Roman"/>
+          <w:color w:val="D4D4D4"/>
+          <w:sz w:val="21"/>
+          <w:szCs w:val="21"/>
+        </w:rPr>
+        <w:t>:</w:t>
+      </w:r>
+      <w:r>
+        <w:rPr>
+          <w:rFonts w:ascii="Consolas" w:eastAsia="Times New Roman" w:hAnsi="Consolas" w:cs="Times New Roman"/>
+          <w:color w:val="CCCCCC"/>
+          <w:sz w:val="21"/>
+          <w:szCs w:val="21"/>
+        </w:rPr>
+        <w:t xml:space="preserve"> </w:t>
+      </w:r>
+      <w:r>
+        <w:rPr>
+          <w:rFonts w:ascii="Consolas" w:eastAsia="Times New Roman" w:hAnsi="Consolas" w:cs="Times New Roman"/>
+          <w:color w:val="CE9178"/>
+          <w:sz w:val="21"/>
+          <w:szCs w:val="21"/>
+        </w:rPr>
+        <w:t>"http://localhost:8080/</w:t>
+      </w:r>
+      <w:proofErr w:type="spellStart"/>
+      <w:r>
+        <w:rPr>
+          <w:rFonts w:ascii="Consolas" w:eastAsia="Times New Roman" w:hAnsi="Consolas" w:cs="Times New Roman"/>
+          <w:color w:val="CE9178"/>
+          <w:sz w:val="21"/>
+          <w:szCs w:val="21"/>
+        </w:rPr>
+        <w:t>api</w:t>
+      </w:r>
+      <w:proofErr w:type="spellEnd"/>
+      <w:r>
+        <w:rPr>
+          <w:rFonts w:ascii="Consolas" w:eastAsia="Times New Roman" w:hAnsi="Consolas" w:cs="Times New Roman"/>
+          <w:color w:val="CE9178"/>
+          <w:sz w:val="21"/>
+          <w:szCs w:val="21"/>
+        </w:rPr>
+        <w:t>/v1"</w:t>
+      </w:r>
+      <w:r>
+        <w:rPr>
+          <w:rFonts w:ascii="Consolas" w:eastAsia="Times New Roman" w:hAnsi="Consolas" w:cs="Times New Roman"/>
+          <w:color w:val="CCCCCC"/>
+          <w:sz w:val="21"/>
+          <w:szCs w:val="21"/>
+        </w:rPr>
+        <w:t>;</w:t>
+      </w:r>
+    </w:p>
+    <w:p>
+      <w:pPr>
+        <w:shd w:val="clear" w:color="auto" w:fill="1F1F1F"/>
+        <w:spacing w:after="0" w:line="285" w:lineRule="atLeast"/>
+        <w:rPr>
+          <w:rFonts w:ascii="Consolas" w:eastAsia="Times New Roman" w:hAnsi="Consolas" w:cs="Times New Roman"/>
+          <w:color w:val="CCCCCC"/>
+          <w:sz w:val="21"/>
+          <w:szCs w:val="21"/>
+        </w:rPr>
+      </w:pPr>
+    </w:p>
+    <w:p>
+      <w:pPr>
+        <w:shd w:val="clear" w:color="auto" w:fill="1F1F1F"/>
+        <w:spacing w:after="0" w:line="285" w:lineRule="atLeast"/>
+        <w:rPr>
+          <w:rFonts w:ascii="Consolas" w:eastAsia="Times New Roman" w:hAnsi="Consolas" w:cs="Times New Roman"/>
+          <w:color w:val="CCCCCC"/>
+          <w:sz w:val="21"/>
+          <w:szCs w:val="21"/>
+        </w:rPr>
+      </w:pPr>
+      <w:r>
+        <w:rPr>
+          <w:rFonts w:ascii="Consolas" w:eastAsia="Times New Roman" w:hAnsi="Consolas" w:cs="Times New Roman"/>
+          <w:color w:val="C586C0"/>
+          <w:sz w:val="21"/>
+          <w:szCs w:val="21"/>
+        </w:rPr>
+        <w:t>export</w:t>
+      </w:r>
+      <w:r>
+        <w:rPr>
+          <w:rFonts w:ascii="Consolas" w:eastAsia="Times New Roman" w:hAnsi="Consolas" w:cs="Times New Roman"/>
+          <w:color w:val="CCCCCC"/>
+          <w:sz w:val="21"/>
+          <w:szCs w:val="21"/>
+        </w:rPr>
+        <w:t xml:space="preserve"> </w:t>
+      </w:r>
+      <w:r>
+        <w:rPr>
+          <w:rFonts w:ascii="Consolas" w:eastAsia="Times New Roman" w:hAnsi="Consolas" w:cs="Times New Roman"/>
+          <w:color w:val="569CD6"/>
+          <w:sz w:val="21"/>
+          <w:szCs w:val="21"/>
+        </w:rPr>
+        <w:t>const</w:t>
+      </w:r>
+      <w:r>
+        <w:rPr>
+          <w:rFonts w:ascii="Consolas" w:eastAsia="Times New Roman" w:hAnsi="Consolas" w:cs="Times New Roman"/>
+          <w:color w:val="CCCCCC"/>
+          <w:sz w:val="21"/>
+          <w:szCs w:val="21"/>
+        </w:rPr>
+        <w:t xml:space="preserve"> </w:t>
+      </w:r>
+      <w:r>
+        <w:rPr>
+          <w:rFonts w:ascii="Consolas" w:eastAsia="Times New Roman" w:hAnsi="Consolas" w:cs="Times New Roman"/>
+          <w:color w:val="4FC1FF"/>
+          <w:sz w:val="21"/>
+          <w:szCs w:val="21"/>
+        </w:rPr>
+        <w:t>USER_API_ENDPOINT</w:t>
+      </w:r>
+      <w:r>
+        <w:rPr>
+          <w:rFonts w:ascii="Consolas" w:eastAsia="Times New Roman" w:hAnsi="Consolas" w:cs="Times New Roman"/>
+          <w:color w:val="CCCCCC"/>
+          <w:sz w:val="21"/>
+          <w:szCs w:val="21"/>
+        </w:rPr>
+        <w:t xml:space="preserve"> </w:t>
+      </w:r>
+      <w:r>
+        <w:rPr>
+          <w:rFonts w:ascii="Consolas" w:eastAsia="Times New Roman" w:hAnsi="Consolas" w:cs="Times New Roman"/>
+          <w:color w:val="D4D4D4"/>
+          <w:sz w:val="21"/>
+          <w:szCs w:val="21"/>
+        </w:rPr>
+        <w:t>=</w:t>
+      </w:r>
+      <w:r>
+        <w:rPr>
+          <w:rFonts w:ascii="Consolas" w:eastAsia="Times New Roman" w:hAnsi="Consolas" w:cs="Times New Roman"/>
+          <w:color w:val="CCCCCC"/>
+          <w:sz w:val="21"/>
+          <w:szCs w:val="21"/>
+        </w:rPr>
+        <w:t xml:space="preserve"> </w:t>
+      </w:r>
+      <w:r>
+        <w:rPr>
+          <w:rFonts w:ascii="Consolas" w:eastAsia="Times New Roman" w:hAnsi="Consolas" w:cs="Times New Roman"/>
+          <w:color w:val="CE9178"/>
+          <w:sz w:val="21"/>
+          <w:szCs w:val="21"/>
+        </w:rPr>
+        <w:t>`</w:t>
+      </w:r>
+      <w:r>
+        <w:rPr>
+          <w:rFonts w:ascii="Consolas" w:eastAsia="Times New Roman" w:hAnsi="Consolas" w:cs="Times New Roman"/>
+          <w:color w:val="569CD6"/>
+          <w:sz w:val="21"/>
+          <w:szCs w:val="21"/>
+        </w:rPr>
+        <w:t>${</w:t>
+      </w:r>
+      <w:r>
+        <w:rPr>
+          <w:rFonts w:ascii="Consolas" w:eastAsia="Times New Roman" w:hAnsi="Consolas" w:cs="Times New Roman"/>
+          <w:color w:val="4FC1FF"/>
+          <w:sz w:val="21"/>
+          <w:szCs w:val="21"/>
+        </w:rPr>
+        <w:t>BASE_URL</w:t>
+      </w:r>
+      <w:r>
+        <w:rPr>
+          <w:rFonts w:ascii="Consolas" w:eastAsia="Times New Roman" w:hAnsi="Consolas" w:cs="Times New Roman"/>
+          <w:color w:val="569CD6"/>
+          <w:sz w:val="21"/>
+          <w:szCs w:val="21"/>
+        </w:rPr>
+        <w:t>}</w:t>
+      </w:r>
+      <w:r>
+        <w:rPr>
+          <w:rFonts w:ascii="Consolas" w:eastAsia="Times New Roman" w:hAnsi="Consolas" w:cs="Times New Roman"/>
+          <w:color w:val="CE9178"/>
+          <w:sz w:val="21"/>
+          <w:szCs w:val="21"/>
+        </w:rPr>
+        <w:t>/user`</w:t>
+      </w:r>
+      <w:r>
+        <w:rPr>
+          <w:rFonts w:ascii="Consolas" w:eastAsia="Times New Roman" w:hAnsi="Consolas" w:cs="Times New Roman"/>
+          <w:color w:val="CCCCCC"/>
+          <w:sz w:val="21"/>
+          <w:szCs w:val="21"/>
+        </w:rPr>
+        <w:t>;</w:t>
+      </w:r>
+    </w:p>
+    <w:p>
+      <w:pPr>
+        <w:shd w:val="clear" w:color="auto" w:fill="1F1F1F"/>
+        <w:spacing w:after="0" w:line="285" w:lineRule="atLeast"/>
+        <w:rPr>
+          <w:rFonts w:ascii="Consolas" w:eastAsia="Times New Roman" w:hAnsi="Consolas" w:cs="Times New Roman"/>
+          <w:color w:val="CCCCCC"/>
+          <w:sz w:val="21"/>
+          <w:szCs w:val="21"/>
+        </w:rPr>
+      </w:pPr>
+      <w:r>
+        <w:rPr>
+          <w:rFonts w:ascii="Consolas" w:eastAsia="Times New Roman" w:hAnsi="Consolas" w:cs="Times New Roman"/>
+          <w:color w:val="C586C0"/>
+          <w:sz w:val="21"/>
+          <w:szCs w:val="21"/>
+        </w:rPr>
+        <w:t>export</w:t>
+      </w:r>
+      <w:r>
+        <w:rPr>
+          <w:rFonts w:ascii="Consolas" w:eastAsia="Times New Roman" w:hAnsi="Consolas" w:cs="Times New Roman"/>
+          <w:color w:val="CCCCCC"/>
+          <w:sz w:val="21"/>
+          <w:szCs w:val="21"/>
+        </w:rPr>
+        <w:t xml:space="preserve"> </w:t>
+      </w:r>
+      <w:r>
+        <w:rPr>
+          <w:rFonts w:ascii="Consolas" w:eastAsia="Times New Roman" w:hAnsi="Consolas" w:cs="Times New Roman"/>
+          <w:color w:val="569CD6"/>
+          <w:sz w:val="21"/>
+          <w:szCs w:val="21"/>
+        </w:rPr>
+        <w:t>const</w:t>
+      </w:r>
+      <w:r>
+        <w:rPr>
+          <w:rFonts w:ascii="Consolas" w:eastAsia="Times New Roman" w:hAnsi="Consolas" w:cs="Times New Roman"/>
+          <w:color w:val="CCCCCC"/>
+          <w:sz w:val="21"/>
+          <w:szCs w:val="21"/>
+        </w:rPr>
+        <w:t xml:space="preserve"> </w:t>
+      </w:r>
+      <w:r>
+        <w:rPr>
+          <w:rFonts w:ascii="Consolas" w:eastAsia="Times New Roman" w:hAnsi="Consolas" w:cs="Times New Roman"/>
+          <w:color w:val="4FC1FF"/>
+          <w:sz w:val="21"/>
+          <w:szCs w:val="21"/>
+        </w:rPr>
+        <w:t>MSG_API_ENDPOINT</w:t>
+      </w:r>
+      <w:r>
+        <w:rPr>
+          <w:rFonts w:ascii="Consolas" w:eastAsia="Times New Roman" w:hAnsi="Consolas" w:cs="Times New Roman"/>
+          <w:color w:val="CCCCCC"/>
+          <w:sz w:val="21"/>
+          <w:szCs w:val="21"/>
+        </w:rPr>
+        <w:t xml:space="preserve"> </w:t>
+      </w:r>
+      <w:r>
+        <w:rPr>
+          <w:rFonts w:ascii="Consolas" w:eastAsia="Times New Roman" w:hAnsi="Consolas" w:cs="Times New Roman"/>
+          <w:color w:val="D4D4D4"/>
+          <w:sz w:val="21"/>
+          <w:szCs w:val="21"/>
+        </w:rPr>
+        <w:t>=</w:t>
+      </w:r>
+      <w:r>
+        <w:rPr>
+          <w:rFonts w:ascii="Consolas" w:eastAsia="Times New Roman" w:hAnsi="Consolas" w:cs="Times New Roman"/>
+          <w:color w:val="CCCCCC"/>
+          <w:sz w:val="21"/>
+          <w:szCs w:val="21"/>
+        </w:rPr>
+        <w:t xml:space="preserve"> </w:t>
+      </w:r>
+      <w:r>
+        <w:rPr>
+          <w:rFonts w:ascii="Consolas" w:eastAsia="Times New Roman" w:hAnsi="Consolas" w:cs="Times New Roman"/>
+          <w:color w:val="CE9178"/>
+          <w:sz w:val="21"/>
+          <w:szCs w:val="21"/>
+        </w:rPr>
+        <w:t>`</w:t>
+      </w:r>
+      <w:r>
+        <w:rPr>
+          <w:rFonts w:ascii="Consolas" w:eastAsia="Times New Roman" w:hAnsi="Consolas" w:cs="Times New Roman"/>
+          <w:color w:val="569CD6"/>
+          <w:sz w:val="21"/>
+          <w:szCs w:val="21"/>
+        </w:rPr>
+        <w:t>${</w:t>
+      </w:r>
+      <w:r>
+        <w:rPr>
+          <w:rFonts w:ascii="Consolas" w:eastAsia="Times New Roman" w:hAnsi="Consolas" w:cs="Times New Roman"/>
+          <w:color w:val="4FC1FF"/>
+          <w:sz w:val="21"/>
+          <w:szCs w:val="21"/>
+        </w:rPr>
+        <w:t>BASE_URL</w:t>
+      </w:r>
+      <w:r>
+        <w:rPr>
+          <w:rFonts w:ascii="Consolas" w:eastAsia="Times New Roman" w:hAnsi="Consolas" w:cs="Times New Roman"/>
+          <w:color w:val="569CD6"/>
+          <w:sz w:val="21"/>
+          <w:szCs w:val="21"/>
+        </w:rPr>
+        <w:t>}</w:t>
+      </w:r>
+      <w:r>
+        <w:rPr>
+          <w:rFonts w:ascii="Consolas" w:eastAsia="Times New Roman" w:hAnsi="Consolas" w:cs="Times New Roman"/>
+          <w:color w:val="CE9178"/>
+          <w:sz w:val="21"/>
+          <w:szCs w:val="21"/>
+        </w:rPr>
+        <w:t>/message`</w:t>
+      </w:r>
+      <w:r>
+        <w:rPr>
+          <w:rFonts w:ascii="Consolas" w:eastAsia="Times New Roman" w:hAnsi="Consolas" w:cs="Times New Roman"/>
+          <w:color w:val="CCCCCC"/>
+          <w:sz w:val="21"/>
+          <w:szCs w:val="21"/>
+        </w:rPr>
+        <w:t>;</w:t>
+      </w:r>
+    </w:p>
+    <w:p>
+      <w:pPr>
+        <w:shd w:val="clear" w:color="auto" w:fill="1F1F1F"/>
+        <w:spacing w:after="0" w:line="285" w:lineRule="atLeast"/>
+        <w:rPr>
+          <w:rFonts w:ascii="Consolas" w:eastAsia="Times New Roman" w:hAnsi="Consolas" w:cs="Times New Roman"/>
+          <w:color w:val="CCCCCC"/>
+          <w:sz w:val="21"/>
+          <w:szCs w:val="21"/>
+        </w:rPr>
+      </w:pPr>
+      <w:r>
+        <w:rPr>
+          <w:rFonts w:ascii="Consolas" w:eastAsia="Times New Roman" w:hAnsi="Consolas" w:cs="Times New Roman"/>
+          <w:color w:val="C586C0"/>
+          <w:sz w:val="21"/>
+          <w:szCs w:val="21"/>
+        </w:rPr>
+        <w:t>export</w:t>
+      </w:r>
+      <w:r>
+        <w:rPr>
+          <w:rFonts w:ascii="Consolas" w:eastAsia="Times New Roman" w:hAnsi="Consolas" w:cs="Times New Roman"/>
+          <w:color w:val="CCCCCC"/>
+          <w:sz w:val="21"/>
+          <w:szCs w:val="21"/>
+        </w:rPr>
+        <w:t xml:space="preserve"> </w:t>
+      </w:r>
+      <w:r>
+        <w:rPr>
+          <w:rFonts w:ascii="Consolas" w:eastAsia="Times New Roman" w:hAnsi="Consolas" w:cs="Times New Roman"/>
+          <w:color w:val="569CD6"/>
+          <w:sz w:val="21"/>
+          <w:szCs w:val="21"/>
+        </w:rPr>
+        <w:t>const</w:t>
+      </w:r>
+      <w:r>
+        <w:rPr>
+          <w:rFonts w:ascii="Consolas" w:eastAsia="Times New Roman" w:hAnsi="Consolas" w:cs="Times New Roman"/>
+          <w:color w:val="CCCCCC"/>
+          <w:sz w:val="21"/>
+          <w:szCs w:val="21"/>
+        </w:rPr>
+        <w:t xml:space="preserve"> </w:t>
+      </w:r>
+      <w:r>
+        <w:rPr>
+          <w:rFonts w:ascii="Consolas" w:eastAsia="Times New Roman" w:hAnsi="Consolas" w:cs="Times New Roman"/>
+          <w:color w:val="4FC1FF"/>
+          <w:sz w:val="21"/>
+          <w:szCs w:val="21"/>
+        </w:rPr>
+        <w:t>BASE_API_ENDPOINT</w:t>
+      </w:r>
+      <w:r>
+        <w:rPr>
+          <w:rFonts w:ascii="Consolas" w:eastAsia="Times New Roman" w:hAnsi="Consolas" w:cs="Times New Roman"/>
+          <w:color w:val="CCCCCC"/>
+          <w:sz w:val="21"/>
+          <w:szCs w:val="21"/>
+        </w:rPr>
+        <w:t xml:space="preserve"> </w:t>
+      </w:r>
+      <w:r>
+        <w:rPr>
+          <w:rFonts w:ascii="Consolas" w:eastAsia="Times New Roman" w:hAnsi="Consolas" w:cs="Times New Roman"/>
+          <w:color w:val="D4D4D4"/>
+          <w:sz w:val="21"/>
+          <w:szCs w:val="21"/>
+        </w:rPr>
+        <w:t>=</w:t>
+      </w:r>
+      <w:r>
+        <w:rPr>
+          <w:rFonts w:ascii="Consolas" w:eastAsia="Times New Roman" w:hAnsi="Consolas" w:cs="Times New Roman"/>
+          <w:color w:val="CCCCCC"/>
+          <w:sz w:val="21"/>
+          <w:szCs w:val="21"/>
+        </w:rPr>
+        <w:t xml:space="preserve"> </w:t>
+      </w:r>
+      <w:r>
+        <w:rPr>
+          <w:rFonts w:ascii="Consolas" w:eastAsia="Times New Roman" w:hAnsi="Consolas" w:cs="Times New Roman"/>
+          <w:color w:val="4FC1FF"/>
+          <w:sz w:val="21"/>
+          <w:szCs w:val="21"/>
+        </w:rPr>
+        <w:t>BASE_URL</w:t>
+      </w:r>
+      <w:r>
+        <w:rPr>
+          <w:rFonts w:ascii="Consolas" w:eastAsia="Times New Roman" w:hAnsi="Consolas" w:cs="Times New Roman"/>
+          <w:color w:val="CCCCCC"/>
+          <w:sz w:val="21"/>
+          <w:szCs w:val="21"/>
+        </w:rPr>
+        <w:t>;</w:t>
+      </w:r>
+    </w:p>
+    <w:p/>
     <w:sectPr>
       <w:pgSz w:w="12240" w:h="15840"/>
       <w:pgMar w:top="1440" w:right="1440" w:bottom="1440" w:left="1440" w:header="720" w:footer="720" w:gutter="0"/>

</xml_diff>